<commit_message>
Se actualizaron las Responsabilidades de los integrantes
</commit_message>
<xml_diff>
--- a/SprintBacklog.docx
+++ b/SprintBacklog.docx
@@ -11,6 +11,8 @@
           <w:rFonts w:ascii="Arial" w:hAnsi="Arial" w:cs="Arial"/>
         </w:rPr>
       </w:pPr>
+      <w:bookmarkStart w:id="0" w:name="_GoBack"/>
+      <w:bookmarkEnd w:id="0"/>
       <w:r>
         <w:rPr>
           <w:rFonts w:ascii="Arial" w:hAnsi="Arial" w:cs="Arial"/>
@@ -295,8 +297,6 @@
         </w:rPr>
         <w:t>acklog</w:t>
       </w:r>
-      <w:bookmarkStart w:id="0" w:name="_GoBack"/>
-      <w:bookmarkEnd w:id="0"/>
     </w:p>
     <w:p>
       <w:pPr>
@@ -638,23 +638,13 @@
           <w:lang w:val="en-US"/>
         </w:rPr>
       </w:pPr>
-      <w:proofErr w:type="spellStart"/>
       <w:r>
         <w:rPr>
           <w:rFonts w:ascii="Arial" w:hAnsi="Arial" w:cs="Arial"/>
           <w:sz w:val="24"/>
           <w:lang w:val="en-US"/>
         </w:rPr>
-        <w:t>Carné</w:t>
-      </w:r>
-      <w:proofErr w:type="spellEnd"/>
-      <w:r>
-        <w:rPr>
-          <w:rFonts w:ascii="Arial" w:hAnsi="Arial" w:cs="Arial"/>
-          <w:sz w:val="24"/>
-          <w:lang w:val="en-US"/>
-        </w:rPr>
-        <w:t xml:space="preserve"> </w:t>
+        <w:t xml:space="preserve">Carné </w:t>
       </w:r>
       <w:r>
         <w:rPr>
@@ -714,29 +704,48 @@
           <w:szCs w:val="24"/>
           <w:lang w:val="en-US"/>
         </w:rPr>
-        <w:t xml:space="preserve">Patrick Eduardo </w:t>
-      </w:r>
-      <w:proofErr w:type="spellStart"/>
-      <w:r>
-        <w:rPr>
-          <w:rFonts w:ascii="Arial" w:hAnsi="Arial" w:cs="Arial"/>
-          <w:b/>
+        <w:t xml:space="preserve">Patrick Eduardo Villatoro Ic </w:t>
+      </w:r>
+    </w:p>
+    <w:p>
+      <w:pPr>
+        <w:pStyle w:val="Sinespaciado"/>
+        <w:spacing w:line="360" w:lineRule="auto"/>
+        <w:jc w:val="center"/>
+        <w:rPr>
+          <w:rFonts w:ascii="Arial" w:hAnsi="Arial" w:cs="Arial"/>
           <w:sz w:val="24"/>
           <w:szCs w:val="24"/>
           <w:lang w:val="en-US"/>
         </w:rPr>
-        <w:t>Villatoro</w:t>
-      </w:r>
-      <w:proofErr w:type="spellEnd"/>
-      <w:r>
-        <w:rPr>
-          <w:rFonts w:ascii="Arial" w:hAnsi="Arial" w:cs="Arial"/>
-          <w:b/>
+      </w:pPr>
+      <w:r>
+        <w:rPr>
+          <w:rFonts w:ascii="Arial" w:hAnsi="Arial" w:cs="Arial"/>
           <w:sz w:val="24"/>
           <w:szCs w:val="24"/>
           <w:lang w:val="en-US"/>
         </w:rPr>
-        <w:t xml:space="preserve"> </w:t>
+        <w:t>Carné 2021626</w:t>
+      </w:r>
+    </w:p>
+    <w:p>
+      <w:pPr>
+        <w:spacing w:line="240" w:lineRule="auto"/>
+        <w:jc w:val="center"/>
+        <w:rPr>
+          <w:rFonts w:ascii="Arial" w:hAnsi="Arial" w:cs="Arial"/>
+          <w:b/>
+          <w:sz w:val="24"/>
+        </w:rPr>
+      </w:pPr>
+      <w:r>
+        <w:rPr>
+          <w:rFonts w:ascii="Arial" w:hAnsi="Arial" w:cs="Arial"/>
+          <w:b/>
+          <w:sz w:val="24"/>
+        </w:rPr>
+        <w:t xml:space="preserve">Carlos Estuardo tomas </w:t>
       </w:r>
       <w:proofErr w:type="spellStart"/>
       <w:r>
@@ -744,69 +753,18 @@
           <w:rFonts w:ascii="Arial" w:hAnsi="Arial" w:cs="Arial"/>
           <w:b/>
           <w:sz w:val="24"/>
-          <w:szCs w:val="24"/>
-          <w:lang w:val="en-US"/>
-        </w:rPr>
-        <w:t>Ic</w:t>
+        </w:rPr>
+        <w:t>M</w:t>
+      </w:r>
+      <w:r>
+        <w:rPr>
+          <w:rFonts w:ascii="Arial" w:hAnsi="Arial" w:cs="Arial"/>
+          <w:b/>
+          <w:sz w:val="24"/>
+        </w:rPr>
+        <w:t>ejia</w:t>
       </w:r>
       <w:proofErr w:type="spellEnd"/>
-      <w:r>
-        <w:rPr>
-          <w:rFonts w:ascii="Arial" w:hAnsi="Arial" w:cs="Arial"/>
-          <w:b/>
-          <w:sz w:val="24"/>
-          <w:szCs w:val="24"/>
-          <w:lang w:val="en-US"/>
-        </w:rPr>
-        <w:t xml:space="preserve"> </w:t>
-      </w:r>
-    </w:p>
-    <w:p>
-      <w:pPr>
-        <w:pStyle w:val="Sinespaciado"/>
-        <w:spacing w:line="360" w:lineRule="auto"/>
-        <w:jc w:val="center"/>
-        <w:rPr>
-          <w:rFonts w:ascii="Arial" w:hAnsi="Arial" w:cs="Arial"/>
-          <w:sz w:val="24"/>
-          <w:szCs w:val="24"/>
-        </w:rPr>
-      </w:pPr>
-      <w:r>
-        <w:rPr>
-          <w:rFonts w:ascii="Arial" w:hAnsi="Arial" w:cs="Arial"/>
-          <w:sz w:val="24"/>
-          <w:szCs w:val="24"/>
-        </w:rPr>
-        <w:t>Carné 2021626</w:t>
-      </w:r>
-    </w:p>
-    <w:p>
-      <w:pPr>
-        <w:spacing w:line="240" w:lineRule="auto"/>
-        <w:jc w:val="center"/>
-        <w:rPr>
-          <w:rFonts w:ascii="Arial" w:hAnsi="Arial" w:cs="Arial"/>
-          <w:b/>
-          <w:sz w:val="24"/>
-        </w:rPr>
-      </w:pPr>
-      <w:r>
-        <w:rPr>
-          <w:rFonts w:ascii="Arial" w:hAnsi="Arial" w:cs="Arial"/>
-          <w:b/>
-          <w:sz w:val="24"/>
-        </w:rPr>
-        <w:t>Carlos Estuardo tomas M</w:t>
-      </w:r>
-      <w:r>
-        <w:rPr>
-          <w:rFonts w:ascii="Arial" w:hAnsi="Arial" w:cs="Arial"/>
-          <w:b/>
-          <w:sz w:val="24"/>
-        </w:rPr>
-        <w:t>ejia</w:t>
-      </w:r>
     </w:p>
     <w:p>
       <w:pPr>
@@ -1144,14 +1102,7 @@
           <w:rFonts w:ascii="Arial" w:eastAsia="MS Mincho" w:hAnsi="Arial" w:cs="Arial"/>
           <w:sz w:val="24"/>
         </w:rPr>
-        <w:t xml:space="preserve"> </w:t>
-      </w:r>
-      <w:r>
-        <w:rPr>
-          <w:rFonts w:ascii="Arial" w:eastAsia="MS Mincho" w:hAnsi="Arial" w:cs="Arial"/>
-          <w:sz w:val="24"/>
-        </w:rPr>
-        <w:t>2018466</w:t>
+        <w:t xml:space="preserve"> 2018466</w:t>
       </w:r>
     </w:p>
     <w:p>
@@ -1683,14 +1634,7 @@
                 <w:rFonts w:ascii="Arial" w:hAnsi="Arial" w:cs="Arial"/>
                 <w:sz w:val="24"/>
               </w:rPr>
-              <w:t xml:space="preserve"> </w:t>
-            </w:r>
-            <w:r>
-              <w:rPr>
-                <w:rFonts w:ascii="Arial" w:hAnsi="Arial" w:cs="Arial"/>
-                <w:sz w:val="24"/>
-              </w:rPr>
-              <w:t>y</w:t>
+              <w:t xml:space="preserve"> y</w:t>
             </w:r>
             <w:r>
               <w:rPr>
@@ -1762,7 +1706,14 @@
                 <w:rFonts w:ascii="Arial" w:hAnsi="Arial" w:cs="Arial"/>
                 <w:sz w:val="24"/>
               </w:rPr>
-              <w:t>Empezar el programa y hacer login</w:t>
+              <w:t xml:space="preserve">Empezar el programa y hacer </w:t>
+            </w:r>
+            <w:r>
+              <w:rPr>
+                <w:rFonts w:ascii="Arial" w:hAnsi="Arial" w:cs="Arial"/>
+                <w:sz w:val="24"/>
+              </w:rPr>
+              <w:t>Marcas</w:t>
             </w:r>
             <w:r>
               <w:rPr>
@@ -1955,28 +1906,21 @@
                 <w:rFonts w:ascii="Arial" w:hAnsi="Arial" w:cs="Arial"/>
                 <w:sz w:val="24"/>
               </w:rPr>
-              <w:t>Hacer Marcas</w:t>
-            </w:r>
-            <w:r>
-              <w:rPr>
-                <w:rFonts w:ascii="Arial" w:hAnsi="Arial" w:cs="Arial"/>
-                <w:sz w:val="24"/>
-              </w:rPr>
-              <w:t xml:space="preserve"> y </w:t>
-            </w:r>
-            <w:r>
-              <w:rPr>
-                <w:rFonts w:ascii="Arial" w:hAnsi="Arial" w:cs="Arial"/>
-                <w:sz w:val="24"/>
-              </w:rPr>
-              <w:t>Logo</w:t>
-            </w:r>
-            <w:r>
-              <w:rPr>
-                <w:rFonts w:ascii="Arial" w:hAnsi="Arial" w:cs="Arial"/>
-                <w:sz w:val="24"/>
-              </w:rPr>
-              <w:t>.</w:t>
+              <w:t xml:space="preserve">Hacer </w:t>
+            </w:r>
+            <w:r>
+              <w:rPr>
+                <w:rFonts w:ascii="Arial" w:hAnsi="Arial" w:cs="Arial"/>
+                <w:sz w:val="24"/>
+              </w:rPr>
+              <w:t>DetalleVenta</w:t>
+            </w:r>
+            <w:r>
+              <w:rPr>
+                <w:rFonts w:ascii="Arial" w:hAnsi="Arial" w:cs="Arial"/>
+                <w:sz w:val="24"/>
+              </w:rPr>
+              <w:t xml:space="preserve"> y Logo.</w:t>
             </w:r>
           </w:p>
         </w:tc>
@@ -3140,7 +3084,7 @@
 </file>
 
 <file path=customXml/itemProps1.xml><?xml version="1.0" encoding="utf-8"?>
-<ds:datastoreItem xmlns:ds="http://schemas.openxmlformats.org/officeDocument/2006/customXml" ds:itemID="{FCAD87A3-1854-4B1B-924E-023D708E866E}">
+<ds:datastoreItem xmlns:ds="http://schemas.openxmlformats.org/officeDocument/2006/customXml" ds:itemID="{8A99A83E-D9B3-4B66-828F-47D482392281}">
   <ds:schemaRefs>
     <ds:schemaRef ds:uri="http://schemas.openxmlformats.org/officeDocument/2006/bibliography"/>
   </ds:schemaRefs>

</xml_diff>

<commit_message>
Se modificaron las responsabilidades del Spring Backlog
</commit_message>
<xml_diff>
--- a/SprintBacklog.docx
+++ b/SprintBacklog.docx
@@ -11,8 +11,6 @@
           <w:rFonts w:ascii="Arial" w:hAnsi="Arial" w:cs="Arial"/>
         </w:rPr>
       </w:pPr>
-      <w:bookmarkStart w:id="0" w:name="_GoBack"/>
-      <w:bookmarkEnd w:id="0"/>
       <w:r>
         <w:rPr>
           <w:rFonts w:ascii="Arial" w:hAnsi="Arial" w:cs="Arial"/>
@@ -716,7 +714,6 @@
           <w:rFonts w:ascii="Arial" w:hAnsi="Arial" w:cs="Arial"/>
           <w:sz w:val="24"/>
           <w:szCs w:val="24"/>
-          <w:lang w:val="en-US"/>
         </w:rPr>
       </w:pPr>
       <w:r>
@@ -724,7 +721,6 @@
           <w:rFonts w:ascii="Arial" w:hAnsi="Arial" w:cs="Arial"/>
           <w:sz w:val="24"/>
           <w:szCs w:val="24"/>
-          <w:lang w:val="en-US"/>
         </w:rPr>
         <w:t>Carné 2021626</w:t>
       </w:r>
@@ -1849,6 +1845,13 @@
                 <w:rFonts w:ascii="Arial" w:hAnsi="Arial" w:cs="Arial"/>
                 <w:sz w:val="24"/>
               </w:rPr>
+              <w:t xml:space="preserve"> y principal</w:t>
+            </w:r>
+            <w:r>
+              <w:rPr>
+                <w:rFonts w:ascii="Arial" w:hAnsi="Arial" w:cs="Arial"/>
+                <w:sz w:val="24"/>
+              </w:rPr>
               <w:t>.</w:t>
             </w:r>
           </w:p>
@@ -2044,6 +2047,15 @@
               </w:rPr>
               <w:t>Hacer Empleado</w:t>
             </w:r>
+            <w:r>
+              <w:rPr>
+                <w:rFonts w:ascii="Arial" w:hAnsi="Arial" w:cs="Arial"/>
+                <w:sz w:val="24"/>
+              </w:rPr>
+              <w:t xml:space="preserve"> y login</w:t>
+            </w:r>
+            <w:bookmarkStart w:id="0" w:name="_GoBack"/>
+            <w:bookmarkEnd w:id="0"/>
             <w:r>
               <w:rPr>
                 <w:rFonts w:ascii="Arial" w:hAnsi="Arial" w:cs="Arial"/>
@@ -3084,7 +3096,7 @@
 </file>
 
 <file path=customXml/itemProps1.xml><?xml version="1.0" encoding="utf-8"?>
-<ds:datastoreItem xmlns:ds="http://schemas.openxmlformats.org/officeDocument/2006/customXml" ds:itemID="{8A99A83E-D9B3-4B66-828F-47D482392281}">
+<ds:datastoreItem xmlns:ds="http://schemas.openxmlformats.org/officeDocument/2006/customXml" ds:itemID="{840412B4-7B19-4ED9-A6FB-49CAE2812494}">
   <ds:schemaRefs>
     <ds:schemaRef ds:uri="http://schemas.openxmlformats.org/officeDocument/2006/bibliography"/>
   </ds:schemaRefs>

</xml_diff>